<commit_message>
Actualización Requisitos Student 5
</commit_message>
<xml_diff>
--- a/reports/Student #5/RequisitosIndividuales_Student#5.docx
+++ b/reports/Student #5/RequisitosIndividuales_Student#5.docx
@@ -139,7 +139,6 @@
                 <w15:appearance w15:val="hidden"/>
                 <w:text/>
               </w:sdtPr>
-              <w:sdtEndPr/>
               <w:sdtContent>
                 <w:r>
                   <w:rPr>
@@ -230,13 +229,24 @@
                 <w15:appearance w15:val="hidden"/>
                 <w:text/>
               </w:sdtPr>
-              <w:sdtEndPr/>
               <w:sdtContent>
                 <w:r>
                   <w:rPr>
                     <w:rFonts w:asciiTheme="majorHAnsi" w:hAnsiTheme="majorHAnsi" w:cstheme="majorHAnsi"/>
                   </w:rPr>
-                  <w:t xml:space="preserve">https://github.com/ASoult10/Acme-ANS-D01 </w:t>
+                  <w:t>https://github.com/ASoult10/Acme-ANS-D0</w:t>
+                </w:r>
+                <w:r>
+                  <w:rPr>
+                    <w:rFonts w:asciiTheme="majorHAnsi" w:hAnsiTheme="majorHAnsi" w:cstheme="majorHAnsi"/>
+                  </w:rPr>
+                  <w:t>2</w:t>
+                </w:r>
+                <w:r>
+                  <w:rPr>
+                    <w:rFonts w:asciiTheme="majorHAnsi" w:hAnsiTheme="majorHAnsi" w:cstheme="majorHAnsi"/>
+                  </w:rPr>
+                  <w:t xml:space="preserve"> </w:t>
                 </w:r>
               </w:sdtContent>
             </w:sdt>
@@ -308,7 +318,6 @@
             <w:r>
               <w:rPr>
                 <w:rFonts w:asciiTheme="majorHAnsi" w:hAnsiTheme="majorHAnsi" w:cstheme="majorBidi"/>
-                <w:lang w:val="es-ES"/>
               </w:rPr>
               <w:t>55**0*8**</w:t>
             </w:r>
@@ -357,7 +366,6 @@
                 <w15:appearance w15:val="hidden"/>
                 <w:text/>
               </w:sdtPr>
-              <w:sdtEndPr/>
               <w:sdtContent>
                 <w:r>
                   <w:rPr>
@@ -413,6 +421,7 @@
               <w:sdtPr>
                 <w:rPr>
                   <w:rFonts w:asciiTheme="majorHAnsi" w:hAnsiTheme="majorHAnsi" w:cstheme="majorHAnsi"/>
+                  <w:lang w:val="es-ES"/>
                 </w:rPr>
                 <w:tag w:val="Student2"/>
                 <w:id w:val="2044784553"/>
@@ -422,43 +431,39 @@
                 <w15:appearance w15:val="hidden"/>
                 <w:text/>
               </w:sdtPr>
-              <w:sdtEndPr/>
               <w:sdtContent>
                 <w:r>
                   <w:rPr>
                     <w:rFonts w:asciiTheme="majorHAnsi" w:hAnsiTheme="majorHAnsi" w:cstheme="majorHAnsi"/>
+                    <w:lang w:val="es-ES"/>
                   </w:rPr>
                   <w:t xml:space="preserve"> </w:t>
                 </w:r>
                 <w:r>
                   <w:rPr>
                     <w:rFonts w:asciiTheme="majorHAnsi" w:hAnsiTheme="majorHAnsi" w:cstheme="majorHAnsi"/>
+                    <w:lang w:val="es-ES"/>
                   </w:rPr>
-                  <w:t xml:space="preserve">Barac </w:t>
+                  <w:t>Barac Ploae</w:t>
                 </w:r>
-                <w:proofErr w:type="spellStart"/>
                 <w:r>
                   <w:rPr>
                     <w:rFonts w:asciiTheme="majorHAnsi" w:hAnsiTheme="majorHAnsi" w:cstheme="majorHAnsi"/>
-                  </w:rPr>
-                  <w:t>Ploae</w:t>
-                </w:r>
-                <w:proofErr w:type="spellEnd"/>
-                <w:r>
-                  <w:rPr>
-                    <w:rFonts w:asciiTheme="majorHAnsi" w:hAnsiTheme="majorHAnsi" w:cstheme="majorHAnsi"/>
+                    <w:lang w:val="es-ES"/>
                   </w:rPr>
                   <w:t xml:space="preserve">, </w:t>
                 </w:r>
                 <w:r>
                   <w:rPr>
                     <w:rFonts w:asciiTheme="majorHAnsi" w:hAnsiTheme="majorHAnsi" w:cstheme="majorHAnsi"/>
+                    <w:lang w:val="es-ES"/>
                   </w:rPr>
                   <w:t>Enrique Nicolae</w:t>
                 </w:r>
                 <w:r>
                   <w:rPr>
                     <w:rFonts w:asciiTheme="majorHAnsi" w:hAnsiTheme="majorHAnsi" w:cstheme="majorHAnsi"/>
+                    <w:lang w:val="es-ES"/>
                   </w:rPr>
                   <w:t xml:space="preserve">  </w:t>
                 </w:r>
@@ -507,7 +512,6 @@
                 <w15:appearance w15:val="hidden"/>
                 <w:text/>
               </w:sdtPr>
-              <w:sdtEndPr/>
               <w:sdtContent>
                 <w:r>
                   <w:rPr>
@@ -544,6 +548,12 @@
                     <w:rFonts w:asciiTheme="majorHAnsi" w:hAnsiTheme="majorHAnsi" w:cstheme="majorHAnsi"/>
                   </w:rPr>
                   <w:t>test</w:t>
+                </w:r>
+                <w:r>
+                  <w:rPr>
+                    <w:rFonts w:asciiTheme="majorHAnsi" w:hAnsiTheme="majorHAnsi" w:cstheme="majorHAnsi"/>
+                  </w:rPr>
+                  <w:t>er</w:t>
                 </w:r>
                 <w:r>
                   <w:rPr>
@@ -615,7 +625,6 @@
                 <w15:appearance w15:val="hidden"/>
                 <w:text/>
               </w:sdtPr>
-              <w:sdtEndPr/>
               <w:sdtContent>
                 <w:r>
                   <w:rPr>
@@ -627,7 +636,13 @@
                   <w:rPr>
                     <w:rFonts w:asciiTheme="majorHAnsi" w:hAnsiTheme="majorHAnsi" w:cstheme="majorHAnsi"/>
                   </w:rPr>
-                  <w:t>Seville February</w:t>
+                  <w:t xml:space="preserve">Seville </w:t>
+                </w:r>
+                <w:r>
+                  <w:rPr>
+                    <w:rFonts w:asciiTheme="majorHAnsi" w:hAnsiTheme="majorHAnsi" w:cstheme="majorHAnsi"/>
+                  </w:rPr>
+                  <w:t>March</w:t>
                 </w:r>
                 <w:r>
                   <w:rPr>
@@ -639,7 +654,13 @@
                   <w:rPr>
                     <w:rFonts w:asciiTheme="majorHAnsi" w:hAnsiTheme="majorHAnsi" w:cstheme="majorHAnsi"/>
                   </w:rPr>
-                  <w:t>19</w:t>
+                  <w:t>1</w:t>
+                </w:r>
+                <w:r>
+                  <w:rPr>
+                    <w:rFonts w:asciiTheme="majorHAnsi" w:hAnsiTheme="majorHAnsi" w:cstheme="majorHAnsi"/>
+                  </w:rPr>
+                  <w:t>2</w:t>
                 </w:r>
                 <w:r>
                   <w:rPr>
@@ -647,14 +668,12 @@
                   </w:rPr>
                   <w:t xml:space="preserve">, </w:t>
                 </w:r>
-                <w:proofErr w:type="gramStart"/>
                 <w:r>
                   <w:rPr>
                     <w:rFonts w:asciiTheme="majorHAnsi" w:hAnsiTheme="majorHAnsi" w:cstheme="majorHAnsi"/>
                   </w:rPr>
                   <w:t>2025</w:t>
                 </w:r>
-                <w:proofErr w:type="gramEnd"/>
                 <w:r>
                   <w:rPr>
                     <w:rFonts w:asciiTheme="majorHAnsi" w:hAnsiTheme="majorHAnsi" w:cstheme="majorHAnsi"/>
@@ -883,7 +902,6 @@
           <w15:appearance w15:val="hidden"/>
           <w:text/>
         </w:sdtPr>
-        <w:sdtEndPr/>
         <w:sdtContent>
           <w:r>
             <w:t xml:space="preserve"> </w:t>
@@ -1001,7 +1019,6 @@
           <w15:appearance w15:val="hidden"/>
           <w:text/>
         </w:sdtPr>
-        <w:sdtEndPr/>
         <w:sdtContent>
           <w:r>
             <w:t xml:space="preserve">  </w:t>
@@ -1314,10 +1331,15 @@
           <w15:appearance w15:val="hidden"/>
           <w:text/>
         </w:sdtPr>
-        <w:sdtEndPr/>
         <w:sdtContent>
           <w:r>
-            <w:t xml:space="preserve">    </w:t>
+            <w:t xml:space="preserve">  </w:t>
+          </w:r>
+          <w:r>
+            <w:t>X</w:t>
+          </w:r>
+          <w:r>
+            <w:t xml:space="preserve">  </w:t>
           </w:r>
         </w:sdtContent>
       </w:sdt>
@@ -1476,10 +1498,15 @@
           <w15:appearance w15:val="hidden"/>
           <w:text/>
         </w:sdtPr>
-        <w:sdtEndPr/>
         <w:sdtContent>
           <w:r>
-            <w:t xml:space="preserve">    </w:t>
+            <w:t xml:space="preserve">  </w:t>
+          </w:r>
+          <w:r>
+            <w:t>X</w:t>
+          </w:r>
+          <w:r>
+            <w:t xml:space="preserve">  </w:t>
           </w:r>
         </w:sdtContent>
       </w:sdt>
@@ -1618,10 +1645,15 @@
           </w:placeholder>
           <w:text/>
         </w:sdtPr>
-        <w:sdtEndPr/>
         <w:sdtContent>
           <w:r>
-            <w:t xml:space="preserve">    </w:t>
+            <w:t xml:space="preserve">  </w:t>
+          </w:r>
+          <w:r>
+            <w:t>X</w:t>
+          </w:r>
+          <w:r>
+            <w:t xml:space="preserve">  </w:t>
           </w:r>
         </w:sdtContent>
       </w:sdt>
@@ -1852,10 +1884,15 @@
           <w15:appearance w15:val="hidden"/>
           <w:text/>
         </w:sdtPr>
-        <w:sdtEndPr/>
         <w:sdtContent>
           <w:r>
-            <w:t xml:space="preserve">    </w:t>
+            <w:t xml:space="preserve">  </w:t>
+          </w:r>
+          <w:r>
+            <w:t>X</w:t>
+          </w:r>
+          <w:r>
+            <w:t xml:space="preserve">  </w:t>
           </w:r>
         </w:sdtContent>
       </w:sdt>
@@ -1904,10 +1941,15 @@
           <w15:appearance w15:val="hidden"/>
           <w:text/>
         </w:sdtPr>
-        <w:sdtEndPr/>
         <w:sdtContent>
           <w:r>
-            <w:t xml:space="preserve">    </w:t>
+            <w:t xml:space="preserve">  </w:t>
+          </w:r>
+          <w:r>
+            <w:t>X</w:t>
+          </w:r>
+          <w:r>
+            <w:t xml:space="preserve">  </w:t>
           </w:r>
         </w:sdtContent>
       </w:sdt>
@@ -2164,7 +2206,6 @@
           <w15:appearance w15:val="hidden"/>
           <w:text/>
         </w:sdtPr>
-        <w:sdtEndPr/>
         <w:sdtContent>
           <w:r>
             <w:t xml:space="preserve">    </w:t>
@@ -2254,7 +2295,6 @@
           <w15:appearance w15:val="hidden"/>
           <w:text/>
         </w:sdtPr>
-        <w:sdtEndPr/>
         <w:sdtContent>
           <w:r>
             <w:t xml:space="preserve">    </w:t>
@@ -2366,7 +2406,6 @@
           <w15:appearance w15:val="hidden"/>
           <w:text/>
         </w:sdtPr>
-        <w:sdtEndPr/>
         <w:sdtContent>
           <w:r>
             <w:t xml:space="preserve">    </w:t>
@@ -2455,7 +2494,6 @@
           <w15:appearance w15:val="hidden"/>
           <w:text/>
         </w:sdtPr>
-        <w:sdtEndPr/>
         <w:sdtContent>
           <w:r>
             <w:t xml:space="preserve">    </w:t>
@@ -2564,7 +2602,6 @@
           </w:placeholder>
           <w:text/>
         </w:sdtPr>
-        <w:sdtEndPr/>
         <w:sdtContent>
           <w:r>
             <w:t xml:space="preserve">    </w:t>
@@ -2619,7 +2656,6 @@
           <w15:appearance w15:val="hidden"/>
           <w:text/>
         </w:sdtPr>
-        <w:sdtEndPr/>
         <w:sdtContent>
           <w:r>
             <w:t xml:space="preserve">    </w:t>
@@ -2653,7 +2689,6 @@
           </w:placeholder>
           <w:text/>
         </w:sdtPr>
-        <w:sdtEndPr/>
         <w:sdtContent>
           <w:r>
             <w:t xml:space="preserve">    </w:t>
@@ -3119,13 +3154,24 @@
           <w15:appearance w15:val="hidden"/>
           <w:text/>
         </w:sdtPr>
-        <w:sdtEndPr/>
         <w:sdtContent>
           <w:r>
             <w:rPr>
               <w:lang w:val="en-US"/>
             </w:rPr>
-            <w:t xml:space="preserve">    </w:t>
+            <w:t xml:space="preserve">  </w:t>
+          </w:r>
+          <w:r>
+            <w:rPr>
+              <w:lang w:val="en-US"/>
+            </w:rPr>
+            <w:t>X</w:t>
+          </w:r>
+          <w:r>
+            <w:rPr>
+              <w:lang w:val="en-US"/>
+            </w:rPr>
+            <w:t xml:space="preserve">  </w:t>
           </w:r>
         </w:sdtContent>
       </w:sdt>
@@ -3261,10 +3307,15 @@
           <w15:appearance w15:val="hidden"/>
           <w:text/>
         </w:sdtPr>
-        <w:sdtEndPr/>
         <w:sdtContent>
           <w:r>
-            <w:t xml:space="preserve">    </w:t>
+            <w:t xml:space="preserve">  </w:t>
+          </w:r>
+          <w:r>
+            <w:t>X</w:t>
+          </w:r>
+          <w:r>
+            <w:t xml:space="preserve">  </w:t>
           </w:r>
         </w:sdtContent>
       </w:sdt>
@@ -3411,7 +3462,6 @@
           <w15:appearance w15:val="hidden"/>
           <w:text/>
         </w:sdtPr>
-        <w:sdtEndPr/>
         <w:sdtContent>
           <w:r>
             <w:t xml:space="preserve">    </w:t>
@@ -3474,7 +3524,6 @@
           <w15:appearance w15:val="hidden"/>
           <w:text/>
         </w:sdtPr>
-        <w:sdtEndPr/>
         <w:sdtContent>
           <w:r>
             <w:t xml:space="preserve">    </w:t>
@@ -3554,7 +3603,6 @@
           <w15:appearance w15:val="hidden"/>
           <w:text/>
         </w:sdtPr>
-        <w:sdtEndPr/>
         <w:sdtContent>
           <w:r>
             <w:t xml:space="preserve">    </w:t>
@@ -3614,7 +3662,6 @@
           <w15:appearance w15:val="hidden"/>
           <w:text/>
         </w:sdtPr>
-        <w:sdtEndPr/>
         <w:sdtContent>
           <w:r>
             <w:t xml:space="preserve">    </w:t>
@@ -3737,7 +3784,6 @@
           </w:placeholder>
           <w:text/>
         </w:sdtPr>
-        <w:sdtEndPr/>
         <w:sdtContent>
           <w:r>
             <w:t xml:space="preserve">    </w:t>
@@ -3910,7 +3956,6 @@
           <w15:appearance w15:val="hidden"/>
           <w:text/>
         </w:sdtPr>
-        <w:sdtEndPr/>
         <w:sdtContent>
           <w:r>
             <w:t xml:space="preserve">    </w:t>
@@ -3959,7 +4004,6 @@
           <w15:appearance w15:val="hidden"/>
           <w:text/>
         </w:sdtPr>
-        <w:sdtEndPr/>
         <w:sdtContent>
           <w:r>
             <w:t xml:space="preserve">    </w:t>
@@ -4162,7 +4206,6 @@
           <w15:appearance w15:val="hidden"/>
           <w:text/>
         </w:sdtPr>
-        <w:sdtEndPr/>
         <w:sdtContent>
           <w:r>
             <w:t xml:space="preserve">  </w:t>
@@ -4203,7 +4246,6 @@
           <w15:appearance w15:val="hidden"/>
           <w:text/>
         </w:sdtPr>
-        <w:sdtEndPr/>
         <w:sdtContent>
           <w:r>
             <w:t xml:space="preserve">  </w:t>
@@ -4381,7 +4423,6 @@
           <w15:appearance w15:val="hidden"/>
           <w:text/>
         </w:sdtPr>
-        <w:sdtEndPr/>
         <w:sdtContent>
           <w:r>
             <w:rPr>
@@ -4523,7 +4564,6 @@
           <w15:appearance w15:val="hidden"/>
           <w:text/>
         </w:sdtPr>
-        <w:sdtEndPr/>
         <w:sdtContent>
           <w:r>
             <w:t xml:space="preserve">    </w:t>
@@ -4561,7 +4601,6 @@
           <w15:appearance w15:val="hidden"/>
           <w:text/>
         </w:sdtPr>
-        <w:sdtEndPr/>
         <w:sdtContent>
           <w:r>
             <w:rPr>
@@ -4722,7 +4761,6 @@
           </w:placeholder>
           <w:text/>
         </w:sdtPr>
-        <w:sdtEndPr/>
         <w:sdtContent>
           <w:r>
             <w:t xml:space="preserve">    </w:t>
@@ -4793,7 +4831,6 @@
           </w:placeholder>
           <w:text/>
         </w:sdtPr>
-        <w:sdtEndPr/>
         <w:sdtContent>
           <w:r>
             <w:t xml:space="preserve">    </w:t>
@@ -4899,7 +4936,6 @@
           <w15:appearance w15:val="hidden"/>
           <w:text/>
         </w:sdtPr>
-        <w:sdtEndPr/>
         <w:sdtContent>
           <w:r>
             <w:t xml:space="preserve">    </w:t>
@@ -4939,7 +4975,6 @@
           </w:placeholder>
           <w:text/>
         </w:sdtPr>
-        <w:sdtEndPr/>
         <w:sdtContent>
           <w:r>
             <w:rPr>
@@ -5140,7 +5175,6 @@
           <w15:appearance w15:val="hidden"/>
           <w:text/>
         </w:sdtPr>
-        <w:sdtEndPr/>
         <w:sdtContent>
           <w:r>
             <w:t xml:space="preserve">    </w:t>
@@ -5188,7 +5222,6 @@
           </w:placeholder>
           <w:text/>
         </w:sdtPr>
-        <w:sdtEndPr/>
         <w:sdtContent>
           <w:r>
             <w:t xml:space="preserve">    </w:t>
@@ -5222,7 +5255,6 @@
           </w:placeholder>
           <w:text/>
         </w:sdtPr>
-        <w:sdtEndPr/>
         <w:sdtContent>
           <w:r>
             <w:t xml:space="preserve">    </w:t>
@@ -9065,7 +9097,7 @@
     <w:charset w:val="00"/>
     <w:family w:val="swiss"/>
     <w:pitch w:val="variable"/>
-    <w:sig w:usb0="E4002EFF" w:usb1="C200247B" w:usb2="00000009" w:usb3="00000000" w:csb0="000001FF" w:csb1="00000000"/>
+    <w:sig w:usb0="E4002EFF" w:usb1="C000247B" w:usb2="00000009" w:usb3="00000000" w:csb0="000001FF" w:csb1="00000000"/>
   </w:font>
   <w:font w:name="Arial">
     <w:panose1 w:val="020B0604020202020204"/>
@@ -9079,7 +9111,7 @@
     <w:charset w:val="00"/>
     <w:family w:val="swiss"/>
     <w:pitch w:val="variable"/>
-    <w:sig w:usb0="E4002EFF" w:usb1="C200247B" w:usb2="00000009" w:usb3="00000000" w:csb0="000001FF" w:csb1="00000000"/>
+    <w:sig w:usb0="E4002EFF" w:usb1="C000247B" w:usb2="00000009" w:usb3="00000000" w:csb0="000001FF" w:csb1="00000000"/>
   </w:font>
   <w:font w:name="Yu Gothic Light">
     <w:altName w:val="游ゴシック Light"/>
@@ -9150,6 +9182,7 @@
     <w:rsid w:val="001942D6"/>
     <w:rsid w:val="001B7228"/>
     <w:rsid w:val="001F6D99"/>
+    <w:rsid w:val="00295BBF"/>
     <w:rsid w:val="002A0254"/>
     <w:rsid w:val="00311D70"/>
     <w:rsid w:val="00362E40"/>
@@ -9174,6 +9207,7 @@
     <w:rsid w:val="00C456B8"/>
     <w:rsid w:val="00C63AB0"/>
     <w:rsid w:val="00CB72EA"/>
+    <w:rsid w:val="00D350ED"/>
     <w:rsid w:val="00DD75B9"/>
     <w:rsid w:val="00E25325"/>
     <w:rsid w:val="00E5696F"/>

</xml_diff>

<commit_message>
Más pequeños cambios en documentación
</commit_message>
<xml_diff>
--- a/reports/Student #5/RequisitosIndividuales_Student#5.docx
+++ b/reports/Student #5/RequisitosIndividuales_Student#5.docx
@@ -2490,7 +2490,13 @@
         </w:sdtPr>
         <w:sdtContent>
           <w:r>
-            <w:t xml:space="preserve">    </w:t>
+            <w:t xml:space="preserve">  </w:t>
+          </w:r>
+          <w:r>
+            <w:t>X</w:t>
+          </w:r>
+          <w:r>
+            <w:t xml:space="preserve">  </w:t>
           </w:r>
         </w:sdtContent>
       </w:sdt>
@@ -2598,7 +2604,13 @@
         </w:sdtPr>
         <w:sdtContent>
           <w:r>
-            <w:t xml:space="preserve">    </w:t>
+            <w:t xml:space="preserve">  </w:t>
+          </w:r>
+          <w:r>
+            <w:t>X</w:t>
+          </w:r>
+          <w:r>
+            <w:t xml:space="preserve">  </w:t>
           </w:r>
         </w:sdtContent>
       </w:sdt>
@@ -2652,7 +2664,13 @@
         </w:sdtPr>
         <w:sdtContent>
           <w:r>
-            <w:t xml:space="preserve">    </w:t>
+            <w:t xml:space="preserve">  </w:t>
+          </w:r>
+          <w:r>
+            <w:t>X</w:t>
+          </w:r>
+          <w:r>
+            <w:t xml:space="preserve">  </w:t>
           </w:r>
         </w:sdtContent>
       </w:sdt>
@@ -2685,7 +2703,13 @@
         </w:sdtPr>
         <w:sdtContent>
           <w:r>
-            <w:t xml:space="preserve">    </w:t>
+            <w:t xml:space="preserve">  </w:t>
+          </w:r>
+          <w:r>
+            <w:t>X</w:t>
+          </w:r>
+          <w:r>
+            <w:t xml:space="preserve">  </w:t>
           </w:r>
         </w:sdtContent>
       </w:sdt>
@@ -3458,7 +3482,13 @@
         </w:sdtPr>
         <w:sdtContent>
           <w:r>
-            <w:t xml:space="preserve">    </w:t>
+            <w:t xml:space="preserve">  </w:t>
+          </w:r>
+          <w:r>
+            <w:t>X</w:t>
+          </w:r>
+          <w:r>
+            <w:t xml:space="preserve">  </w:t>
           </w:r>
         </w:sdtContent>
       </w:sdt>
@@ -9176,6 +9206,7 @@
     <w:rsid w:val="001942D6"/>
     <w:rsid w:val="00195554"/>
     <w:rsid w:val="001B7228"/>
+    <w:rsid w:val="001E4269"/>
     <w:rsid w:val="001F6D99"/>
     <w:rsid w:val="00295BBF"/>
     <w:rsid w:val="002A0254"/>
@@ -9197,6 +9228,7 @@
     <w:rsid w:val="00A94EAF"/>
     <w:rsid w:val="00AB3AA8"/>
     <w:rsid w:val="00B04CA5"/>
+    <w:rsid w:val="00BA1B39"/>
     <w:rsid w:val="00BB071B"/>
     <w:rsid w:val="00BE3D05"/>
     <w:rsid w:val="00BF46E1"/>

</xml_diff>